<commit_message>
✨: finish first lab
</commit_message>
<xml_diff>
--- a/Labs/Lab1/Lab1_Dominskyi_Valentyn_IP93.docx
+++ b/Labs/Lab1/Lab1_Dominskyi_Valentyn_IP93.docx
@@ -5078,10 +5078,51 @@
                 <w:sz w:val="32"/>
                 <w:szCs w:val="28"/>
               </w:rPr>
+              <w:t xml:space="preserve"> 😀</w:t>
+            </w:r>
+            <w:r>
+              <w:rPr>
+                <w:rFonts w:ascii="Arial" w:hAnsi="Arial" w:cs="Arial"/>
+                <w:sz w:val="32"/>
+                <w:szCs w:val="28"/>
+              </w:rPr>
+              <w:t>»</w:t>
+            </w:r>
+            <w:r>
+              <w:rPr>
+                <w:rFonts w:ascii="Arial" w:hAnsi="Arial" w:cs="Arial"/>
+                <w:sz w:val="32"/>
+                <w:szCs w:val="28"/>
+              </w:rPr>
               <w:t xml:space="preserve"> </w:t>
             </w:r>
             <w:r>
               <w:rPr>
+                <w:rFonts w:ascii="Arial" w:hAnsi="Arial" w:cs="Arial"/>
+                <w:sz w:val="32"/>
+                <w:szCs w:val="28"/>
+                <w:lang w:val="en-US"/>
+              </w:rPr>
+              <w:t>|</w:t>
+            </w:r>
+            <w:r>
+              <w:rPr>
+                <w:rFonts w:ascii="Arial" w:hAnsi="Arial" w:cs="Arial"/>
+                <w:sz w:val="32"/>
+                <w:szCs w:val="28"/>
+              </w:rPr>
+              <w:t xml:space="preserve"> </w:t>
+            </w:r>
+            <w:r>
+              <w:rPr>
+                <w:rFonts w:ascii="Arial" w:hAnsi="Arial" w:cs="Arial"/>
+                <w:sz w:val="32"/>
+                <w:szCs w:val="28"/>
+              </w:rPr>
+              <w:t>«</w:t>
+            </w:r>
+            <w:r>
+              <w:rPr>
                 <w:rFonts w:ascii="Segoe UI Symbol" w:hAnsi="Segoe UI Symbol" w:cs="Segoe UI Symbol"/>
                 <w:sz w:val="32"/>
                 <w:szCs w:val="28"/>
@@ -5090,68 +5131,11 @@
             </w:r>
             <w:r>
               <w:rPr>
-                <w:rFonts w:ascii="Arial" w:hAnsi="Arial" w:cs="Arial"/>
-                <w:sz w:val="32"/>
-                <w:szCs w:val="28"/>
-              </w:rPr>
-              <w:t>»</w:t>
-            </w:r>
-            <w:r>
-              <w:rPr>
-                <w:rFonts w:ascii="Arial" w:hAnsi="Arial" w:cs="Arial"/>
-                <w:sz w:val="32"/>
-                <w:szCs w:val="28"/>
-              </w:rPr>
-              <w:t xml:space="preserve"> </w:t>
-            </w:r>
-            <w:r>
-              <w:rPr>
-                <w:rFonts w:ascii="Arial" w:hAnsi="Arial" w:cs="Arial"/>
-                <w:sz w:val="32"/>
-                <w:szCs w:val="28"/>
-                <w:lang w:val="en-US"/>
-              </w:rPr>
-              <w:t>|</w:t>
-            </w:r>
-            <w:r>
-              <w:rPr>
-                <w:rFonts w:ascii="Arial" w:hAnsi="Arial" w:cs="Arial"/>
-                <w:sz w:val="32"/>
-                <w:szCs w:val="28"/>
-              </w:rPr>
-              <w:t xml:space="preserve"> </w:t>
-            </w:r>
-            <w:r>
-              <w:rPr>
-                <w:rFonts w:ascii="Arial" w:hAnsi="Arial" w:cs="Arial"/>
-                <w:sz w:val="32"/>
-                <w:szCs w:val="28"/>
-              </w:rPr>
-              <w:t>«</w:t>
-            </w:r>
-            <w:r>
-              <w:rPr>
                 <w:rFonts w:ascii="Segoe UI Symbol" w:hAnsi="Segoe UI Symbol" w:cs="Segoe UI Symbol"/>
                 <w:sz w:val="32"/>
                 <w:szCs w:val="28"/>
               </w:rPr>
-              <w:t>😀</w:t>
-            </w:r>
-            <w:r>
-              <w:rPr>
-                <w:rFonts w:ascii="Segoe UI Symbol" w:hAnsi="Segoe UI Symbol" w:cs="Segoe UI Symbol"/>
-                <w:sz w:val="32"/>
-                <w:szCs w:val="28"/>
-              </w:rPr>
-              <w:t xml:space="preserve"> </w:t>
-            </w:r>
-            <w:r>
-              <w:rPr>
-                <w:rFonts w:ascii="Segoe UI Symbol" w:hAnsi="Segoe UI Symbol" w:cs="Segoe UI Symbol"/>
-                <w:sz w:val="32"/>
-                <w:szCs w:val="28"/>
-              </w:rPr>
-              <w:t>😀</w:t>
+              <w:t xml:space="preserve"> 😀</w:t>
             </w:r>
             <w:r>
               <w:rPr>
@@ -5249,8 +5233,10 @@
             <w:r>
               <w:rPr>
                 <w:rFonts w:ascii="Arial" w:hAnsi="Arial" w:cs="Arial"/>
-                <w:sz w:val="28"/>
-                <w:szCs w:val="28"/>
+                <w:noProof/>
+                <w:sz w:val="28"/>
+                <w:szCs w:val="28"/>
+                <w:lang w:val="ru-RU" w:eastAsia="ru-RU"/>
               </w:rPr>
               <w:drawing>
                 <wp:inline distT="0" distB="0" distL="0" distR="0" wp14:anchorId="31512FF2" wp14:editId="008684DE">
@@ -6643,7 +6629,7 @@
                         <pic:spPr>
                           <a:xfrm>
                             <a:off x="0" y="0"/>
-                            <a:ext cx="2623406" cy="1440196"/>
+                            <a:ext cx="2609850" cy="1432754"/>
                           </a:xfrm>
                           <a:prstGeom prst="rect">
                             <a:avLst/>
@@ -6963,8 +6949,8 @@
               </w:rPr>
               <w:drawing>
                 <wp:inline distT="0" distB="0" distL="0" distR="0" wp14:anchorId="05394C93" wp14:editId="00B661AF">
-                  <wp:extent cx="3194214" cy="1390721"/>
-                  <wp:effectExtent l="0" t="0" r="6350" b="0"/>
+                  <wp:extent cx="2834596" cy="1234148"/>
+                  <wp:effectExtent l="0" t="0" r="4445" b="4445"/>
                   <wp:docPr id="60" name="Рисунок 60"/>
                   <wp:cNvGraphicFramePr>
                     <a:graphicFrameLocks xmlns:a="http://schemas.openxmlformats.org/drawingml/2006/main" noChangeAspect="1"/>
@@ -6985,7 +6971,7 @@
                         <pic:spPr>
                           <a:xfrm>
                             <a:off x="0" y="0"/>
-                            <a:ext cx="3194214" cy="1390721"/>
+                            <a:ext cx="2850120" cy="1240907"/>
                           </a:xfrm>
                           <a:prstGeom prst="rect">
                             <a:avLst/>
@@ -10539,6 +10525,7 @@
             <w:tcBorders>
               <w:bottom w:val="single" w:sz="4" w:space="0" w:color="auto"/>
             </w:tcBorders>
+            <w:vAlign w:val="center"/>
           </w:tcPr>
           <w:p>
             <w:pPr>
@@ -10560,8 +10547,8 @@
               </w:rPr>
               <w:drawing>
                 <wp:inline distT="0" distB="0" distL="0" distR="0" wp14:anchorId="53209F5B" wp14:editId="549B3748">
-                  <wp:extent cx="4185920" cy="1098909"/>
-                  <wp:effectExtent l="0" t="0" r="5080" b="6350"/>
+                  <wp:extent cx="3825565" cy="1004307"/>
+                  <wp:effectExtent l="0" t="0" r="3810" b="5715"/>
                   <wp:docPr id="216" name="Рисунок 216"/>
                   <wp:cNvGraphicFramePr>
                     <a:graphicFrameLocks xmlns:a="http://schemas.openxmlformats.org/drawingml/2006/main" noChangeAspect="1"/>
@@ -10582,7 +10569,7 @@
                         <pic:spPr>
                           <a:xfrm>
                             <a:off x="0" y="0"/>
-                            <a:ext cx="4251394" cy="1116098"/>
+                            <a:ext cx="3932878" cy="1032479"/>
                           </a:xfrm>
                           <a:prstGeom prst="rect">
                             <a:avLst/>
@@ -12799,6 +12786,7 @@
                 <w:shd w:val="clear" w:color="auto" w:fill="FFFFFF"/>
               </w:rPr>
             </w:pPr>
+            <w:bookmarkStart w:id="0" w:name="_GoBack"/>
             <w:r>
               <w:rPr>
                 <w:rFonts w:ascii="Arial" w:hAnsi="Arial" w:cs="Arial"/>
@@ -12811,8 +12799,8 @@
               </w:rPr>
               <w:drawing>
                 <wp:inline distT="0" distB="0" distL="0" distR="0" wp14:anchorId="199F5F95" wp14:editId="53D59AD7">
-                  <wp:extent cx="4605867" cy="1220279"/>
-                  <wp:effectExtent l="0" t="0" r="4445" b="0"/>
+                  <wp:extent cx="3974270" cy="1052944"/>
+                  <wp:effectExtent l="0" t="0" r="7620" b="0"/>
                   <wp:docPr id="225" name="Рисунок 225"/>
                   <wp:cNvGraphicFramePr>
                     <a:graphicFrameLocks xmlns:a="http://schemas.openxmlformats.org/drawingml/2006/main" noChangeAspect="1"/>
@@ -12833,7 +12821,7 @@
                         <pic:spPr>
                           <a:xfrm>
                             <a:off x="0" y="0"/>
-                            <a:ext cx="4642402" cy="1229959"/>
+                            <a:ext cx="4052888" cy="1073773"/>
                           </a:xfrm>
                           <a:prstGeom prst="rect">
                             <a:avLst/>
@@ -12845,6 +12833,7 @@
                 </wp:inline>
               </w:drawing>
             </w:r>
+            <w:bookmarkEnd w:id="0"/>
           </w:p>
         </w:tc>
       </w:tr>
@@ -16916,8 +16905,10 @@
       <w:r>
         <w:rPr>
           <w:rFonts w:ascii="Arial" w:hAnsi="Arial" w:cs="Arial"/>
-          <w:sz w:val="28"/>
-          <w:szCs w:val="28"/>
+          <w:noProof/>
+          <w:sz w:val="28"/>
+          <w:szCs w:val="28"/>
+          <w:lang w:val="ru-RU" w:eastAsia="ru-RU"/>
         </w:rPr>
         <w:drawing>
           <wp:inline distT="0" distB="0" distL="0" distR="0" wp14:anchorId="26590FE6" wp14:editId="0A4A36CB">
@@ -17015,8 +17006,6 @@
         </w:rPr>
         <w:t>наприклад</w:t>
       </w:r>
-      <w:bookmarkStart w:id="0" w:name="_GoBack"/>
-      <w:bookmarkEnd w:id="0"/>
       <w:r>
         <w:rPr>
           <w:rFonts w:ascii="Arial" w:hAnsi="Arial" w:cs="Arial"/>
@@ -19007,7 +18996,7 @@
 </file>
 
 <file path=customXml/itemProps1.xml><?xml version="1.0" encoding="utf-8"?>
-<ds:datastoreItem xmlns:ds="http://schemas.openxmlformats.org/officeDocument/2006/customXml" ds:itemID="{15674EA2-2CC0-4C2A-BEB8-E0FDE94D990A}">
+<ds:datastoreItem xmlns:ds="http://schemas.openxmlformats.org/officeDocument/2006/customXml" ds:itemID="{54A89A25-F63B-44CD-B81E-0129867248DA}">
   <ds:schemaRefs>
     <ds:schemaRef ds:uri="http://schemas.openxmlformats.org/officeDocument/2006/bibliography"/>
   </ds:schemaRefs>

</xml_diff>